<commit_message>
Fixed Lab2 PDF and Word Prog
</commit_message>
<xml_diff>
--- a/1-2 Programming/Lab2/Лабораторная №2 Программирование.docx
+++ b/1-2 Programming/Lab2/Лабораторная №2 Программирование.docx
@@ -415,21 +415,12 @@
           <w:szCs w:val="28"/>
         </w:rPr>
       </w:pPr>
-      <w:proofErr w:type="spellStart"/>
-      <w:r>
-        <w:rPr>
-          <w:sz w:val="28"/>
-          <w:szCs w:val="28"/>
-        </w:rPr>
-        <w:t>Дядев</w:t>
-      </w:r>
-      <w:proofErr w:type="spellEnd"/>
-      <w:r>
-        <w:rPr>
-          <w:sz w:val="28"/>
-          <w:szCs w:val="28"/>
-        </w:rPr>
-        <w:t xml:space="preserve"> Владислав Александрович</w:t>
+      <w:r>
+        <w:rPr>
+          <w:sz w:val="28"/>
+          <w:szCs w:val="28"/>
+        </w:rPr>
+        <w:t>Дядев Владислав Александрович</w:t>
       </w:r>
     </w:p>
     <w:p>
@@ -1099,10 +1090,10 @@
           <w14:ligatures w14:val="standardContextual"/>
         </w:rPr>
         <w:drawing>
-          <wp:inline distT="0" distB="0" distL="0" distR="0" wp14:anchorId="64428E5F" wp14:editId="517E9A43">
-            <wp:extent cx="5940425" cy="2332990"/>
-            <wp:effectExtent l="0" t="0" r="3175" b="3810"/>
-            <wp:docPr id="14219322" name="Рисунок 1" descr="Изображение выглядит как диаграмма, линия, текст&#10;&#10;Автоматически созданное описание"/>
+          <wp:inline distT="0" distB="0" distL="0" distR="0" wp14:anchorId="2290B1FB" wp14:editId="2EBF7812">
+            <wp:extent cx="5940425" cy="3542665"/>
+            <wp:effectExtent l="0" t="0" r="3175" b="635"/>
+            <wp:docPr id="437524008" name="Рисунок 1" descr="Изображение выглядит как снимок экрана, текст, прямоугольный&#10;&#10;Автоматически созданное описание"/>
             <wp:cNvGraphicFramePr>
               <a:graphicFrameLocks xmlns:a="http://schemas.openxmlformats.org/drawingml/2006/main" noChangeAspect="1"/>
             </wp:cNvGraphicFramePr>
@@ -1110,7 +1101,7 @@
               <a:graphicData uri="http://schemas.openxmlformats.org/drawingml/2006/picture">
                 <pic:pic xmlns:pic="http://schemas.openxmlformats.org/drawingml/2006/picture">
                   <pic:nvPicPr>
-                    <pic:cNvPr id="14219322" name="Рисунок 1" descr="Изображение выглядит как диаграмма, линия, текст&#10;&#10;Автоматически созданное описание"/>
+                    <pic:cNvPr id="437524008" name="Рисунок 1" descr="Изображение выглядит как снимок экрана, текст, прямоугольный&#10;&#10;Автоматически созданное описание"/>
                     <pic:cNvPicPr/>
                   </pic:nvPicPr>
                   <pic:blipFill>
@@ -1128,7 +1119,7 @@
                   <pic:spPr>
                     <a:xfrm>
                       <a:off x="0" y="0"/>
-                      <a:ext cx="5940425" cy="2332990"/>
+                      <a:ext cx="5940425" cy="3542665"/>
                     </a:xfrm>
                     <a:prstGeom prst="rect">
                       <a:avLst/>
@@ -1140,19 +1131,6 @@
           </wp:inline>
         </w:drawing>
       </w:r>
-    </w:p>
-    <w:p>
-      <w:pPr>
-        <w:spacing w:line="360" w:lineRule="auto"/>
-        <w:ind w:firstLine="708"/>
-        <w:jc w:val="center"/>
-        <w:rPr>
-          <w:b/>
-          <w:bCs/>
-          <w:sz w:val="28"/>
-          <w:szCs w:val="28"/>
-        </w:rPr>
-      </w:pPr>
     </w:p>
     <w:p>
       <w:pPr>

</xml_diff>

<commit_message>
Fixed Lab2 PDF Prog
</commit_message>
<xml_diff>
--- a/1-2 Programming/Lab2/Лабораторная №2 Программирование.docx
+++ b/1-2 Programming/Lab2/Лабораторная №2 Программирование.docx
@@ -810,7 +810,6 @@
         </w:rPr>
         <w:t xml:space="preserve">Ссылка на </w:t>
       </w:r>
-      <w:proofErr w:type="spellStart"/>
       <w:r>
         <w:rPr>
           <w:sz w:val="28"/>
@@ -819,7 +818,6 @@
         </w:rPr>
         <w:t>github</w:t>
       </w:r>
-      <w:proofErr w:type="spellEnd"/>
       <w:r>
         <w:rPr>
           <w:sz w:val="28"/>
@@ -1090,7 +1088,7 @@
           <w14:ligatures w14:val="standardContextual"/>
         </w:rPr>
         <w:drawing>
-          <wp:inline distT="0" distB="0" distL="0" distR="0" wp14:anchorId="2290B1FB" wp14:editId="2EBF7812">
+          <wp:inline distT="0" distB="0" distL="0" distR="0" wp14:anchorId="2290B1FB" wp14:editId="5196F3D9">
             <wp:extent cx="5940425" cy="3542665"/>
             <wp:effectExtent l="0" t="0" r="3175" b="635"/>
             <wp:docPr id="437524008" name="Рисунок 1" descr="Изображение выглядит как снимок экрана, текст, прямоугольный&#10;&#10;Автоматически созданное описание"/>

</xml_diff>